<commit_message>
added storybook for components
</commit_message>
<xml_diff>
--- a/Images Sharing Application.docx
+++ b/Images Sharing Application.docx
@@ -6,20 +6,13 @@
       <w:pPr>
         <w:pStyle w:val="NoSpacing"/>
         <w:ind w:firstLine="720"/>
+        <w:jc w:val="both"/>
         <w:rPr>
           <w:b/>
           <w:sz w:val="24"/>
           <w:szCs w:val="24"/>
         </w:rPr>
       </w:pPr>
-      <w:r>
-        <w:rPr>
-          <w:b/>
-          <w:sz w:val="24"/>
-          <w:szCs w:val="24"/>
-        </w:rPr>
-        <w:t xml:space="preserve">                                                       </w:t>
-      </w:r>
       <w:r>
         <w:rPr>
           <w:b/>
@@ -57,6 +50,7 @@
       <w:pPr>
         <w:pStyle w:val="NoSpacing"/>
         <w:ind w:firstLine="720"/>
+        <w:jc w:val="both"/>
         <w:rPr>
           <w:sz w:val="24"/>
           <w:szCs w:val="24"/>
@@ -66,6 +60,7 @@
     <w:p>
       <w:pPr>
         <w:pStyle w:val="Heading3"/>
+        <w:jc w:val="both"/>
         <w:rPr>
           <w:rFonts w:ascii="Verdana" w:hAnsi="Verdana"/>
         </w:rPr>
@@ -132,6 +127,7 @@
           <w:p>
             <w:pPr>
               <w:pStyle w:val="TableHeader"/>
+              <w:jc w:val="both"/>
               <w:rPr>
                 <w:rFonts w:ascii="Verdana" w:hAnsi="Verdana"/>
                 <w:sz w:val="24"/>
@@ -163,6 +159,7 @@
           <w:p>
             <w:pPr>
               <w:pStyle w:val="TableHeader"/>
+              <w:jc w:val="both"/>
               <w:rPr>
                 <w:rFonts w:ascii="Verdana" w:hAnsi="Verdana"/>
                 <w:sz w:val="24"/>
@@ -197,6 +194,7 @@
           <w:p>
             <w:pPr>
               <w:pStyle w:val="TableTextleft"/>
+              <w:jc w:val="both"/>
               <w:rPr>
                 <w:rFonts w:ascii="Verdana" w:hAnsi="Verdana"/>
                 <w:sz w:val="24"/>
@@ -226,6 +224,7 @@
           <w:p>
             <w:pPr>
               <w:pStyle w:val="TableTextleft"/>
+              <w:jc w:val="both"/>
               <w:rPr>
                 <w:rFonts w:ascii="Verdana" w:hAnsi="Verdana"/>
                 <w:sz w:val="24"/>
@@ -258,6 +257,7 @@
           <w:p>
             <w:pPr>
               <w:pStyle w:val="TableTextleft"/>
+              <w:jc w:val="both"/>
               <w:rPr>
                 <w:rFonts w:ascii="Verdana" w:hAnsi="Verdana"/>
                 <w:sz w:val="24"/>
@@ -287,6 +287,7 @@
           <w:p>
             <w:pPr>
               <w:pStyle w:val="TableTextleft"/>
+              <w:jc w:val="both"/>
               <w:rPr>
                 <w:rFonts w:ascii="Verdana" w:hAnsi="Verdana"/>
                 <w:color w:val="000000" w:themeColor="text1"/>
@@ -323,6 +324,7 @@
           <w:p>
             <w:pPr>
               <w:pStyle w:val="TableTextleft"/>
+              <w:jc w:val="both"/>
               <w:rPr>
                 <w:rFonts w:ascii="Verdana" w:hAnsi="Verdana"/>
                 <w:sz w:val="24"/>
@@ -352,6 +354,7 @@
           <w:p>
             <w:pPr>
               <w:pStyle w:val="TableTextleft"/>
+              <w:jc w:val="both"/>
               <w:rPr>
                 <w:rFonts w:ascii="Verdana" w:hAnsi="Verdana"/>
                 <w:color w:val="000000" w:themeColor="text1"/>
@@ -388,6 +391,7 @@
           <w:p>
             <w:pPr>
               <w:pStyle w:val="TableTextleft"/>
+              <w:jc w:val="both"/>
               <w:rPr>
                 <w:rFonts w:ascii="Verdana" w:hAnsi="Verdana"/>
                 <w:sz w:val="24"/>
@@ -417,6 +421,7 @@
           <w:p>
             <w:pPr>
               <w:pStyle w:val="TableTextleft"/>
+              <w:jc w:val="both"/>
               <w:rPr>
                 <w:rFonts w:ascii="Verdana" w:hAnsi="Verdana"/>
                 <w:color w:val="000000" w:themeColor="text1"/>
@@ -453,6 +458,7 @@
           <w:p>
             <w:pPr>
               <w:pStyle w:val="TableTextleft"/>
+              <w:jc w:val="both"/>
               <w:rPr>
                 <w:rFonts w:ascii="Verdana" w:hAnsi="Verdana"/>
                 <w:sz w:val="24"/>
@@ -483,6 +489,7 @@
           <w:p>
             <w:pPr>
               <w:pStyle w:val="TableTextleft"/>
+              <w:jc w:val="both"/>
               <w:rPr>
                 <w:rFonts w:ascii="Verdana" w:hAnsi="Verdana"/>
                 <w:color w:val="000000" w:themeColor="text1"/>
@@ -555,6 +562,7 @@
           <w:p>
             <w:pPr>
               <w:pStyle w:val="TableTextleft"/>
+              <w:jc w:val="both"/>
               <w:rPr>
                 <w:rFonts w:ascii="Verdana" w:hAnsi="Verdana"/>
                 <w:sz w:val="24"/>
@@ -584,6 +592,7 @@
           <w:p>
             <w:pPr>
               <w:pStyle w:val="TableTextleft"/>
+              <w:jc w:val="both"/>
               <w:rPr>
                 <w:rFonts w:ascii="Verdana" w:hAnsi="Verdana"/>
                 <w:color w:val="000000" w:themeColor="text1"/>
@@ -656,6 +665,7 @@
           <w:p>
             <w:pPr>
               <w:pStyle w:val="TableTextleft"/>
+              <w:jc w:val="both"/>
               <w:rPr>
                 <w:rFonts w:ascii="Verdana" w:hAnsi="Verdana"/>
                 <w:sz w:val="24"/>
@@ -685,6 +695,7 @@
           <w:p>
             <w:pPr>
               <w:pStyle w:val="TableTextleft"/>
+              <w:jc w:val="both"/>
               <w:rPr>
                 <w:rFonts w:ascii="Verdana" w:hAnsi="Verdana"/>
                 <w:sz w:val="24"/>
@@ -705,6 +716,7 @@
     </w:tbl>
     <w:p>
       <w:pPr>
+        <w:jc w:val="both"/>
         <w:rPr>
           <w:sz w:val="24"/>
           <w:szCs w:val="24"/>
@@ -713,6 +725,7 @@
     </w:p>
     <w:p>
       <w:pPr>
+        <w:jc w:val="both"/>
         <w:rPr>
           <w:sz w:val="24"/>
           <w:szCs w:val="24"/>
@@ -751,6 +764,7 @@
         <w:p>
           <w:pPr>
             <w:pStyle w:val="TOCHeading"/>
+            <w:jc w:val="both"/>
             <w:rPr>
               <w:sz w:val="24"/>
               <w:szCs w:val="24"/>
@@ -770,6 +784,7 @@
             <w:tabs>
               <w:tab w:val="right" w:leader="dot" w:pos="9260"/>
             </w:tabs>
+            <w:jc w:val="both"/>
             <w:rPr>
               <w:rFonts w:cstheme="minorBidi"/>
               <w:noProof/>
@@ -880,6 +895,7 @@
               <w:tab w:val="left" w:pos="440"/>
               <w:tab w:val="right" w:leader="dot" w:pos="9260"/>
             </w:tabs>
+            <w:jc w:val="both"/>
             <w:rPr>
               <w:rFonts w:cstheme="minorBidi"/>
               <w:noProof/>
@@ -988,6 +1004,7 @@
               <w:tab w:val="left" w:pos="440"/>
               <w:tab w:val="right" w:leader="dot" w:pos="9260"/>
             </w:tabs>
+            <w:jc w:val="both"/>
             <w:rPr>
               <w:rFonts w:cstheme="minorBidi"/>
               <w:noProof/>
@@ -1106,6 +1123,7 @@
               <w:tab w:val="left" w:pos="440"/>
               <w:tab w:val="right" w:leader="dot" w:pos="9260"/>
             </w:tabs>
+            <w:jc w:val="both"/>
             <w:rPr>
               <w:rFonts w:cstheme="minorBidi"/>
               <w:noProof/>
@@ -1224,6 +1242,7 @@
               <w:tab w:val="left" w:pos="440"/>
               <w:tab w:val="right" w:leader="dot" w:pos="9260"/>
             </w:tabs>
+            <w:jc w:val="both"/>
             <w:rPr>
               <w:rFonts w:cstheme="minorBidi"/>
               <w:noProof/>
@@ -1342,6 +1361,7 @@
               <w:tab w:val="left" w:pos="440"/>
               <w:tab w:val="right" w:leader="dot" w:pos="9260"/>
             </w:tabs>
+            <w:jc w:val="both"/>
             <w:rPr>
               <w:noProof/>
               <w:sz w:val="24"/>
@@ -1454,6 +1474,7 @@
         </w:p>
         <w:p>
           <w:pPr>
+            <w:jc w:val="both"/>
             <w:rPr>
               <w:rStyle w:val="Hyperlink"/>
               <w:rFonts w:eastAsiaTheme="minorEastAsia" w:cs="Times New Roman"/>
@@ -1504,6 +1525,7 @@
               <w:tab w:val="left" w:pos="440"/>
               <w:tab w:val="right" w:leader="dot" w:pos="9260"/>
             </w:tabs>
+            <w:jc w:val="both"/>
             <w:rPr>
               <w:rFonts w:cstheme="minorBidi"/>
               <w:noProof/>
@@ -1622,6 +1644,7 @@
               <w:tab w:val="left" w:pos="440"/>
               <w:tab w:val="right" w:leader="dot" w:pos="9260"/>
             </w:tabs>
+            <w:jc w:val="both"/>
             <w:rPr>
               <w:rFonts w:cstheme="minorBidi"/>
               <w:noProof/>
@@ -1740,6 +1763,7 @@
               <w:tab w:val="left" w:pos="660"/>
               <w:tab w:val="right" w:leader="dot" w:pos="9260"/>
             </w:tabs>
+            <w:jc w:val="both"/>
             <w:rPr>
               <w:noProof/>
               <w:sz w:val="24"/>
@@ -1852,6 +1876,7 @@
         </w:p>
         <w:p>
           <w:pPr>
+            <w:jc w:val="both"/>
             <w:rPr>
               <w:rStyle w:val="Hyperlink"/>
               <w:rFonts w:eastAsiaTheme="minorEastAsia" w:cs="Times New Roman"/>
@@ -1875,6 +1900,7 @@
         </w:p>
         <w:p>
           <w:pPr>
+            <w:jc w:val="both"/>
             <w:rPr>
               <w:rStyle w:val="Hyperlink"/>
               <w:rFonts w:eastAsiaTheme="minorEastAsia" w:cs="Times New Roman"/>
@@ -1925,6 +1951,7 @@
               <w:tab w:val="left" w:pos="660"/>
               <w:tab w:val="right" w:leader="dot" w:pos="9260"/>
             </w:tabs>
+            <w:jc w:val="both"/>
             <w:rPr>
               <w:rFonts w:cstheme="minorBidi"/>
               <w:noProof/>
@@ -2048,6 +2075,7 @@
         </w:p>
         <w:p>
           <w:pPr>
+            <w:jc w:val="both"/>
             <w:rPr>
               <w:b/>
               <w:bCs/>
@@ -2073,6 +2101,7 @@
           <w:ilvl w:val="0"/>
           <w:numId w:val="1"/>
         </w:numPr>
+        <w:jc w:val="both"/>
         <w:rPr>
           <w:b/>
           <w:sz w:val="24"/>
@@ -2092,6 +2121,7 @@
     </w:p>
     <w:p>
       <w:pPr>
+        <w:jc w:val="both"/>
         <w:rPr>
           <w:sz w:val="24"/>
           <w:szCs w:val="24"/>
@@ -2101,6 +2131,7 @@
     <w:p>
       <w:pPr>
         <w:ind w:left="360"/>
+        <w:jc w:val="both"/>
         <w:rPr>
           <w:sz w:val="24"/>
           <w:szCs w:val="24"/>
@@ -2135,6 +2166,7 @@
           <w:ilvl w:val="0"/>
           <w:numId w:val="1"/>
         </w:numPr>
+        <w:jc w:val="both"/>
         <w:rPr>
           <w:b/>
           <w:sz w:val="24"/>
@@ -2154,6 +2186,7 @@
     </w:p>
     <w:p>
       <w:pPr>
+        <w:jc w:val="both"/>
         <w:rPr>
           <w:sz w:val="24"/>
           <w:szCs w:val="24"/>
@@ -2163,6 +2196,7 @@
     <w:p>
       <w:pPr>
         <w:ind w:firstLine="720"/>
+        <w:jc w:val="both"/>
         <w:rPr>
           <w:sz w:val="24"/>
           <w:szCs w:val="24"/>
@@ -2184,6 +2218,7 @@
           <w:numId w:val="11"/>
         </w:numPr>
         <w:spacing w:after="0" w:line="240" w:lineRule="auto"/>
+        <w:jc w:val="both"/>
         <w:rPr>
           <w:sz w:val="24"/>
           <w:szCs w:val="24"/>
@@ -2229,6 +2264,7 @@
           <w:ilvl w:val="0"/>
           <w:numId w:val="8"/>
         </w:numPr>
+        <w:jc w:val="both"/>
         <w:rPr>
           <w:sz w:val="24"/>
           <w:szCs w:val="24"/>
@@ -2251,7 +2287,6 @@
         <w:t xml:space="preserve"> – After adding list, image can be added inside a list. So, there will be a link to add </w:t>
       </w:r>
       <w:proofErr w:type="spellStart"/>
-      <w:proofErr w:type="gramStart"/>
       <w:r>
         <w:rPr>
           <w:sz w:val="24"/>
@@ -2260,7 +2295,6 @@
         <w:t>a</w:t>
       </w:r>
       <w:proofErr w:type="spellEnd"/>
-      <w:proofErr w:type="gramEnd"/>
       <w:r>
         <w:rPr>
           <w:sz w:val="24"/>
@@ -2277,6 +2311,7 @@
           <w:numId w:val="8"/>
         </w:numPr>
         <w:ind w:left="720"/>
+        <w:jc w:val="both"/>
         <w:rPr>
           <w:sz w:val="24"/>
           <w:szCs w:val="24"/>
@@ -2307,6 +2342,7 @@
           <w:numId w:val="8"/>
         </w:numPr>
         <w:ind w:left="720"/>
+        <w:jc w:val="both"/>
         <w:rPr>
           <w:sz w:val="24"/>
           <w:szCs w:val="24"/>
@@ -2351,7 +2387,6 @@
         </w:rPr>
         <w:t xml:space="preserve"> will have a delete </w:t>
       </w:r>
-      <w:proofErr w:type="gramStart"/>
       <w:r>
         <w:rPr>
           <w:sz w:val="24"/>
@@ -2364,15 +2399,7 @@
           <w:sz w:val="24"/>
           <w:szCs w:val="24"/>
         </w:rPr>
-        <w:t>,</w:t>
-      </w:r>
-      <w:proofErr w:type="gramEnd"/>
-      <w:r>
-        <w:rPr>
-          <w:sz w:val="24"/>
-          <w:szCs w:val="24"/>
-        </w:rPr>
-        <w:t xml:space="preserve"> the </w:t>
+        <w:t xml:space="preserve">, the </w:t>
       </w:r>
       <w:r>
         <w:rPr>
@@ -2392,6 +2419,7 @@
     <w:p>
       <w:pPr>
         <w:ind w:firstLine="720"/>
+        <w:jc w:val="both"/>
         <w:rPr>
           <w:sz w:val="24"/>
           <w:szCs w:val="24"/>
@@ -2408,6 +2436,7 @@
     <w:p>
       <w:pPr>
         <w:ind w:firstLine="720"/>
+        <w:jc w:val="both"/>
         <w:rPr>
           <w:sz w:val="24"/>
           <w:szCs w:val="24"/>
@@ -2461,6 +2490,7 @@
           <w:p>
             <w:pPr>
               <w:spacing w:after="0" w:line="240" w:lineRule="auto"/>
+              <w:jc w:val="both"/>
               <w:rPr>
                 <w:rFonts w:ascii="Calibri" w:eastAsia="Times New Roman" w:hAnsi="Calibri" w:cs="Calibri"/>
                 <w:b/>
@@ -2496,6 +2526,7 @@
           <w:p>
             <w:pPr>
               <w:spacing w:after="0" w:line="240" w:lineRule="auto"/>
+              <w:jc w:val="both"/>
               <w:rPr>
                 <w:rFonts w:ascii="Calibri" w:eastAsia="Times New Roman" w:hAnsi="Calibri" w:cs="Calibri"/>
                 <w:b/>
@@ -2535,6 +2566,7 @@
           <w:p>
             <w:pPr>
               <w:spacing w:after="0" w:line="240" w:lineRule="auto"/>
+              <w:jc w:val="both"/>
               <w:rPr>
                 <w:rFonts w:ascii="Calibri" w:eastAsia="Times New Roman" w:hAnsi="Calibri" w:cs="Calibri"/>
                 <w:color w:val="000000"/>
@@ -2567,6 +2599,7 @@
           <w:p>
             <w:pPr>
               <w:spacing w:after="0" w:line="240" w:lineRule="auto"/>
+              <w:jc w:val="both"/>
               <w:rPr>
                 <w:rFonts w:ascii="Calibri" w:eastAsia="Times New Roman" w:hAnsi="Calibri" w:cs="Calibri"/>
                 <w:color w:val="000000"/>
@@ -2602,6 +2635,7 @@
           <w:p>
             <w:pPr>
               <w:spacing w:after="0" w:line="240" w:lineRule="auto"/>
+              <w:jc w:val="both"/>
               <w:rPr>
                 <w:rFonts w:ascii="Calibri" w:eastAsia="Times New Roman" w:hAnsi="Calibri" w:cs="Calibri"/>
                 <w:color w:val="000000"/>
@@ -2632,6 +2666,7 @@
           <w:p>
             <w:pPr>
               <w:spacing w:after="0" w:line="240" w:lineRule="auto"/>
+              <w:jc w:val="both"/>
               <w:rPr>
                 <w:rFonts w:ascii="Calibri" w:eastAsia="Times New Roman" w:hAnsi="Calibri" w:cs="Calibri"/>
                 <w:color w:val="000000"/>
@@ -2667,6 +2702,7 @@
           <w:p>
             <w:pPr>
               <w:spacing w:after="0" w:line="240" w:lineRule="auto"/>
+              <w:jc w:val="both"/>
               <w:rPr>
                 <w:rFonts w:ascii="Calibri" w:eastAsia="Times New Roman" w:hAnsi="Calibri" w:cs="Calibri"/>
                 <w:color w:val="000000"/>
@@ -2697,6 +2733,7 @@
           <w:p>
             <w:pPr>
               <w:spacing w:after="0" w:line="240" w:lineRule="auto"/>
+              <w:jc w:val="both"/>
               <w:rPr>
                 <w:rFonts w:ascii="Calibri" w:eastAsia="Times New Roman" w:hAnsi="Calibri" w:cs="Calibri"/>
                 <w:color w:val="000000"/>
@@ -2707,23 +2744,7 @@
                 <w:rFonts w:ascii="Calibri" w:eastAsia="Times New Roman" w:hAnsi="Calibri" w:cs="Calibri"/>
                 <w:color w:val="000000"/>
               </w:rPr>
-              <w:t xml:space="preserve">Use </w:t>
-            </w:r>
-            <w:proofErr w:type="gramStart"/>
-            <w:r>
-              <w:rPr>
-                <w:rFonts w:ascii="Calibri" w:eastAsia="Times New Roman" w:hAnsi="Calibri" w:cs="Calibri"/>
-                <w:color w:val="000000"/>
-              </w:rPr>
-              <w:t>For</w:t>
-            </w:r>
-            <w:proofErr w:type="gramEnd"/>
-            <w:r>
-              <w:rPr>
-                <w:rFonts w:ascii="Calibri" w:eastAsia="Times New Roman" w:hAnsi="Calibri" w:cs="Calibri"/>
-                <w:color w:val="000000"/>
-              </w:rPr>
-              <w:t xml:space="preserve"> Application</w:t>
+              <w:t>Use For Application</w:t>
             </w:r>
           </w:p>
         </w:tc>
@@ -2748,6 +2769,7 @@
           <w:p>
             <w:pPr>
               <w:spacing w:after="0" w:line="240" w:lineRule="auto"/>
+              <w:jc w:val="both"/>
               <w:rPr>
                 <w:rFonts w:ascii="Calibri" w:eastAsia="Times New Roman" w:hAnsi="Calibri" w:cs="Calibri"/>
                 <w:color w:val="000000"/>
@@ -2778,6 +2800,7 @@
           <w:p>
             <w:pPr>
               <w:spacing w:after="0" w:line="240" w:lineRule="auto"/>
+              <w:jc w:val="both"/>
               <w:rPr>
                 <w:rFonts w:ascii="Calibri" w:eastAsia="Times New Roman" w:hAnsi="Calibri" w:cs="Calibri"/>
                 <w:color w:val="000000"/>
@@ -2788,7 +2811,7 @@
                 <w:rFonts w:ascii="Calibri" w:eastAsia="Times New Roman" w:hAnsi="Calibri" w:cs="Calibri"/>
                 <w:color w:val="000000"/>
               </w:rPr>
-              <w:t>Created for header component</w:t>
+              <w:t>Created for component</w:t>
             </w:r>
           </w:p>
         </w:tc>
@@ -2813,6 +2836,7 @@
           <w:p>
             <w:pPr>
               <w:spacing w:after="0" w:line="240" w:lineRule="auto"/>
+              <w:jc w:val="both"/>
               <w:rPr>
                 <w:rFonts w:ascii="Calibri" w:eastAsia="Times New Roman" w:hAnsi="Calibri" w:cs="Calibri"/>
                 <w:color w:val="000000"/>
@@ -2843,6 +2867,7 @@
           <w:p>
             <w:pPr>
               <w:spacing w:after="0" w:line="240" w:lineRule="auto"/>
+              <w:jc w:val="both"/>
               <w:rPr>
                 <w:rFonts w:ascii="Calibri" w:eastAsia="Times New Roman" w:hAnsi="Calibri" w:cs="Calibri"/>
                 <w:color w:val="000000"/>
@@ -2892,6 +2917,7 @@
           <w:p>
             <w:pPr>
               <w:spacing w:after="0" w:line="240" w:lineRule="auto"/>
+              <w:jc w:val="both"/>
               <w:rPr>
                 <w:rFonts w:ascii="Calibri" w:eastAsia="Times New Roman" w:hAnsi="Calibri" w:cs="Calibri"/>
                 <w:color w:val="000000"/>
@@ -2922,6 +2948,7 @@
           <w:p>
             <w:pPr>
               <w:spacing w:after="0" w:line="240" w:lineRule="auto"/>
+              <w:jc w:val="both"/>
               <w:rPr>
                 <w:rFonts w:ascii="Calibri" w:eastAsia="Times New Roman" w:hAnsi="Calibri" w:cs="Calibri"/>
                 <w:color w:val="000000"/>
@@ -2946,6 +2973,7 @@
           <w:numId w:val="1"/>
         </w:numPr>
         <w:ind w:left="1440"/>
+        <w:jc w:val="both"/>
         <w:rPr>
           <w:b/>
           <w:sz w:val="24"/>
@@ -2963,10 +2991,15 @@
       </w:r>
       <w:bookmarkEnd w:id="10"/>
     </w:p>
-    <w:p/>
     <w:p>
       <w:pPr>
+        <w:jc w:val="both"/>
+      </w:pPr>
+    </w:p>
+    <w:p>
+      <w:pPr>
         <w:ind w:left="360" w:firstLine="720"/>
+        <w:jc w:val="both"/>
         <w:rPr>
           <w:sz w:val="24"/>
           <w:szCs w:val="24"/>
@@ -3081,6 +3114,7 @@
     </w:p>
     <w:p>
       <w:pPr>
+        <w:jc w:val="both"/>
         <w:rPr>
           <w:sz w:val="24"/>
           <w:szCs w:val="24"/>
@@ -3243,7 +3277,7 @@
           </mc:Choice>
           <mc:Fallback>
             <w:pict>
-              <v:oval w14:anchorId="76474E91" id="Oval 23" o:spid="_x0000_s1027" style="position:absolute;margin-left:2.85pt;margin-top:16.4pt;width:83.45pt;height:35.6pt;z-index:251683840;visibility:visible;mso-wrap-style:square;mso-width-percent:0;mso-wrap-distance-left:9pt;mso-wrap-distance-top:0;mso-wrap-distance-right:9pt;mso-wrap-distance-bottom:0;mso-position-horizontal:absolute;mso-position-horizontal-relative:text;mso-position-vertical:absolute;mso-position-vertical-relative:text;mso-width-percent:0;mso-width-relative:margin;v-text-anchor:middle" o:gfxdata="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" fillcolor="white [3201]" strokecolor="#70ad47 [3209]" strokeweight="1pt">
+              <v:oval w14:anchorId="76474E91" id="Oval 23" o:spid="_x0000_s1027" style="position:absolute;left:0;text-align:left;margin-left:2.85pt;margin-top:16.4pt;width:83.45pt;height:35.6pt;z-index:251683840;visibility:visible;mso-wrap-style:square;mso-width-percent:0;mso-wrap-distance-left:9pt;mso-wrap-distance-top:0;mso-wrap-distance-right:9pt;mso-wrap-distance-bottom:0;mso-position-horizontal:absolute;mso-position-horizontal-relative:text;mso-position-vertical:absolute;mso-position-vertical-relative:text;mso-width-percent:0;mso-width-relative:margin;v-text-anchor:middle" o:gfxdata="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" fillcolor="white [3201]" strokecolor="#70ad47 [3209]" strokeweight="1pt">
                 <v:stroke joinstyle="miter"/>
                 <v:textbox>
                   <w:txbxContent>
@@ -3340,7 +3374,7 @@
           </mc:Choice>
           <mc:Fallback>
             <w:pict>
-              <v:roundrect w14:anchorId="7237C59F" id="Rectangle: Rounded Corners 28" o:spid="_x0000_s1028" style="position:absolute;margin-left:124.7pt;margin-top:-6.55pt;width:61.7pt;height:24.9pt;z-index:251684864;visibility:visible;mso-wrap-style:square;mso-height-percent:0;mso-wrap-distance-left:9pt;mso-wrap-distance-top:0;mso-wrap-distance-right:9pt;mso-wrap-distance-bottom:0;mso-position-horizontal:absolute;mso-position-horizontal-relative:text;mso-position-vertical:absolute;mso-position-vertical-relative:text;mso-height-percent:0;mso-height-relative:margin;v-text-anchor:middle" arcsize="10923f" o:gfxdata="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" fillcolor="white [3201]" strokecolor="#70ad47 [3209]" strokeweight="1pt">
+              <v:roundrect w14:anchorId="7237C59F" id="Rectangle: Rounded Corners 28" o:spid="_x0000_s1028" style="position:absolute;left:0;text-align:left;margin-left:124.7pt;margin-top:-6.55pt;width:61.7pt;height:24.9pt;z-index:251684864;visibility:visible;mso-wrap-style:square;mso-height-percent:0;mso-wrap-distance-left:9pt;mso-wrap-distance-top:0;mso-wrap-distance-right:9pt;mso-wrap-distance-bottom:0;mso-position-horizontal:absolute;mso-position-horizontal-relative:text;mso-position-vertical:absolute;mso-position-vertical-relative:text;mso-height-percent:0;mso-height-relative:margin;v-text-anchor:middle" arcsize="10923f" o:gfxdata="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" fillcolor="white [3201]" strokecolor="#70ad47 [3209]" strokeweight="1pt">
                 <v:stroke joinstyle="miter"/>
                 <v:textbox>
                   <w:txbxContent>
@@ -3438,6 +3472,7 @@
           <w:tab w:val="left" w:pos="3932"/>
           <w:tab w:val="left" w:pos="4185"/>
         </w:tabs>
+        <w:jc w:val="both"/>
         <w:rPr>
           <w:sz w:val="24"/>
           <w:szCs w:val="24"/>
@@ -3598,7 +3633,7 @@
           </mc:Choice>
           <mc:Fallback>
             <w:pict>
-              <v:rect w14:anchorId="28CBBF15" id="Rectangle 13" o:spid="_x0000_s1029" style="position:absolute;margin-left:400.8pt;margin-top:30.15pt;width:66.45pt;height:30.45pt;z-index:251676672;visibility:visible;mso-wrap-style:square;mso-width-percent:0;mso-height-percent:0;mso-wrap-distance-left:9pt;mso-wrap-distance-top:0;mso-wrap-distance-right:9pt;mso-wrap-distance-bottom:0;mso-position-horizontal:absolute;mso-position-horizontal-relative:text;mso-position-vertical:absolute;mso-position-vertical-relative:text;mso-width-percent:0;mso-height-percent:0;mso-width-relative:margin;mso-height-relative:margin;v-text-anchor:middle" o:gfxdata="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" fillcolor="white [3201]" strokecolor="#70ad47 [3209]" strokeweight="1pt">
+              <v:rect w14:anchorId="28CBBF15" id="Rectangle 13" o:spid="_x0000_s1029" style="position:absolute;left:0;text-align:left;margin-left:400.8pt;margin-top:30.15pt;width:66.45pt;height:30.45pt;z-index:251676672;visibility:visible;mso-wrap-style:square;mso-width-percent:0;mso-height-percent:0;mso-wrap-distance-left:9pt;mso-wrap-distance-top:0;mso-wrap-distance-right:9pt;mso-wrap-distance-bottom:0;mso-position-horizontal:absolute;mso-position-horizontal-relative:text;mso-position-vertical:absolute;mso-position-vertical-relative:text;mso-width-percent:0;mso-height-percent:0;mso-width-relative:margin;mso-height-relative:margin;v-text-anchor:middle" o:gfxdata="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" fillcolor="white [3201]" strokecolor="#70ad47 [3209]" strokeweight="1pt">
                 <v:textbox>
                   <w:txbxContent>
                     <w:p>
@@ -3622,6 +3657,7 @@
         <w:tabs>
           <w:tab w:val="left" w:pos="3932"/>
         </w:tabs>
+        <w:jc w:val="both"/>
         <w:rPr>
           <w:sz w:val="24"/>
           <w:szCs w:val="24"/>
@@ -3838,7 +3874,7 @@
           </mc:Choice>
           <mc:Fallback>
             <w:pict>
-              <v:rect w14:anchorId="416857DC" id="Rectangle 7" o:spid="_x0000_s1030" style="position:absolute;margin-left:245.75pt;margin-top:6.3pt;width:69.25pt;height:31.25pt;z-index:251669504;visibility:visible;mso-wrap-style:square;mso-wrap-distance-left:9pt;mso-wrap-distance-top:0;mso-wrap-distance-right:9pt;mso-wrap-distance-bottom:0;mso-position-horizontal:absolute;mso-position-horizontal-relative:text;mso-position-vertical:absolute;mso-position-vertical-relative:text;v-text-anchor:middle" o:gfxdata="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" fillcolor="white [3201]" strokecolor="#70ad47 [3209]" strokeweight="1pt">
+              <v:rect w14:anchorId="416857DC" id="Rectangle 7" o:spid="_x0000_s1030" style="position:absolute;left:0;text-align:left;margin-left:245.75pt;margin-top:6.3pt;width:69.25pt;height:31.25pt;z-index:251669504;visibility:visible;mso-wrap-style:square;mso-wrap-distance-left:9pt;mso-wrap-distance-top:0;mso-wrap-distance-right:9pt;mso-wrap-distance-bottom:0;mso-position-horizontal:absolute;mso-position-horizontal-relative:text;mso-position-vertical:absolute;mso-position-vertical-relative:text;v-text-anchor:middle" o:gfxdata="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" fillcolor="white [3201]" strokecolor="#70ad47 [3209]" strokeweight="1pt">
                 <v:textbox>
                   <w:txbxContent>
                     <w:p>
@@ -3869,6 +3905,7 @@
         <w:tabs>
           <w:tab w:val="left" w:pos="2888"/>
         </w:tabs>
+        <w:jc w:val="both"/>
         <w:rPr>
           <w:sz w:val="24"/>
           <w:szCs w:val="24"/>
@@ -4017,7 +4054,7 @@
           </mc:Choice>
           <mc:Fallback>
             <w:pict>
-              <v:oval w14:anchorId="293283F2" id="Oval 18" o:spid="_x0000_s1031" style="position:absolute;margin-left:53.8pt;margin-top:18pt;width:71.6pt;height:35.6pt;z-index:251681792;visibility:visible;mso-wrap-style:square;mso-wrap-distance-left:9pt;mso-wrap-distance-top:0;mso-wrap-distance-right:9pt;mso-wrap-distance-bottom:0;mso-position-horizontal:absolute;mso-position-horizontal-relative:text;mso-position-vertical:absolute;mso-position-vertical-relative:text;v-text-anchor:middle" o:gfxdata="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" fillcolor="white [3201]" strokecolor="#70ad47 [3209]" strokeweight="1pt">
+              <v:oval w14:anchorId="293283F2" id="Oval 18" o:spid="_x0000_s1031" style="position:absolute;left:0;text-align:left;margin-left:53.8pt;margin-top:18pt;width:71.6pt;height:35.6pt;z-index:251681792;visibility:visible;mso-wrap-style:square;mso-wrap-distance-left:9pt;mso-wrap-distance-top:0;mso-wrap-distance-right:9pt;mso-wrap-distance-bottom:0;mso-position-horizontal:absolute;mso-position-horizontal-relative:text;mso-position-vertical:absolute;mso-position-vertical-relative:text;v-text-anchor:middle" o:gfxdata="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" fillcolor="white [3201]" strokecolor="#70ad47 [3209]" strokeweight="1pt">
                 <v:stroke joinstyle="miter"/>
                 <v:textbox>
                   <w:txbxContent>
@@ -4115,17 +4152,8 @@
           <w:sz w:val="24"/>
           <w:szCs w:val="24"/>
         </w:rPr>
-        <w:t xml:space="preserve">Handled </w:t>
-      </w:r>
-      <w:proofErr w:type="gramStart"/>
-      <w:r>
-        <w:rPr>
-          <w:sz w:val="24"/>
-          <w:szCs w:val="24"/>
-        </w:rPr>
-        <w:t>By</w:t>
-      </w:r>
-      <w:proofErr w:type="gramEnd"/>
+        <w:t>Handled By</w:t>
+      </w:r>
       <w:r>
         <w:rPr>
           <w:sz w:val="24"/>
@@ -4137,6 +4165,7 @@
     </w:p>
     <w:p>
       <w:pPr>
+        <w:jc w:val="both"/>
         <w:rPr>
           <w:sz w:val="24"/>
           <w:szCs w:val="24"/>
@@ -4293,6 +4322,7 @@
     </w:p>
     <w:p>
       <w:pPr>
+        <w:jc w:val="both"/>
         <w:rPr>
           <w:sz w:val="24"/>
           <w:szCs w:val="24"/>
@@ -4379,7 +4409,7 @@
           </mc:Choice>
           <mc:Fallback>
             <w:pict>
-              <v:roundrect w14:anchorId="23D227B8" id="Rectangle: Rounded Corners 11" o:spid="_x0000_s1032" style="position:absolute;margin-left:344.65pt;margin-top:15.5pt;width:75.55pt;height:27.25pt;z-index:251673600;visibility:visible;mso-wrap-style:square;mso-width-percent:0;mso-height-percent:0;mso-wrap-distance-left:9pt;mso-wrap-distance-top:0;mso-wrap-distance-right:9pt;mso-wrap-distance-bottom:0;mso-position-horizontal:absolute;mso-position-horizontal-relative:text;mso-position-vertical:absolute;mso-position-vertical-relative:text;mso-width-percent:0;mso-height-percent:0;mso-width-relative:margin;mso-height-relative:margin;v-text-anchor:middle" arcsize="10923f" o:gfxdata="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" fillcolor="white [3201]" strokecolor="#70ad47 [3209]" strokeweight="1pt">
+              <v:roundrect w14:anchorId="23D227B8" id="Rectangle: Rounded Corners 11" o:spid="_x0000_s1032" style="position:absolute;left:0;text-align:left;margin-left:344.65pt;margin-top:15.5pt;width:75.55pt;height:27.25pt;z-index:251673600;visibility:visible;mso-wrap-style:square;mso-width-percent:0;mso-height-percent:0;mso-wrap-distance-left:9pt;mso-wrap-distance-top:0;mso-wrap-distance-right:9pt;mso-wrap-distance-bottom:0;mso-position-horizontal:absolute;mso-position-horizontal-relative:text;mso-position-vertical:absolute;mso-position-vertical-relative:text;mso-width-percent:0;mso-height-percent:0;mso-width-relative:margin;mso-height-relative:margin;v-text-anchor:middle" arcsize="10923f" o:gfxdata="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" fillcolor="white [3201]" strokecolor="#70ad47 [3209]" strokeweight="1pt">
                 <v:stroke joinstyle="miter"/>
                 <v:textbox>
                   <w:txbxContent>
@@ -4479,7 +4509,7 @@
           </mc:Choice>
           <mc:Fallback>
             <w:pict>
-              <v:roundrect w14:anchorId="115342F7" id="Rectangle: Rounded Corners 10" o:spid="_x0000_s1033" style="position:absolute;margin-left:258.75pt;margin-top:16.25pt;width:75.55pt;height:26.5pt;z-index:251671552;visibility:visible;mso-wrap-style:square;mso-width-percent:0;mso-height-percent:0;mso-wrap-distance-left:9pt;mso-wrap-distance-top:0;mso-wrap-distance-right:9pt;mso-wrap-distance-bottom:0;mso-position-horizontal:absolute;mso-position-horizontal-relative:text;mso-position-vertical:absolute;mso-position-vertical-relative:text;mso-width-percent:0;mso-height-percent:0;mso-width-relative:margin;mso-height-relative:margin;v-text-anchor:middle" arcsize="10923f" o:gfxdata="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" fillcolor="white [3201]" strokecolor="#70ad47 [3209]" strokeweight="1pt">
+              <v:roundrect w14:anchorId="115342F7" id="Rectangle: Rounded Corners 10" o:spid="_x0000_s1033" style="position:absolute;left:0;text-align:left;margin-left:258.75pt;margin-top:16.25pt;width:75.55pt;height:26.5pt;z-index:251671552;visibility:visible;mso-wrap-style:square;mso-width-percent:0;mso-height-percent:0;mso-wrap-distance-left:9pt;mso-wrap-distance-top:0;mso-wrap-distance-right:9pt;mso-wrap-distance-bottom:0;mso-position-horizontal:absolute;mso-position-horizontal-relative:text;mso-position-vertical:absolute;mso-position-vertical-relative:text;mso-width-percent:0;mso-height-percent:0;mso-width-relative:margin;mso-height-relative:margin;v-text-anchor:middle" arcsize="10923f" o:gfxdata="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" fillcolor="white [3201]" strokecolor="#70ad47 [3209]" strokeweight="1pt">
                 <v:stroke joinstyle="miter"/>
                 <v:textbox>
                   <w:txbxContent>
@@ -4579,7 +4609,7 @@
           </mc:Choice>
           <mc:Fallback>
             <w:pict>
-              <v:roundrect w14:anchorId="787E87DA" id="Rectangle: Rounded Corners 12" o:spid="_x0000_s1034" style="position:absolute;margin-left:169.7pt;margin-top:15.4pt;width:78.3pt;height:28.85pt;z-index:251675648;visibility:visible;mso-wrap-style:square;mso-width-percent:0;mso-height-percent:0;mso-wrap-distance-left:9pt;mso-wrap-distance-top:0;mso-wrap-distance-right:9pt;mso-wrap-distance-bottom:0;mso-position-horizontal:absolute;mso-position-horizontal-relative:text;mso-position-vertical:absolute;mso-position-vertical-relative:text;mso-width-percent:0;mso-height-percent:0;mso-width-relative:margin;mso-height-relative:margin;v-text-anchor:middle" arcsize="10923f" o:gfxdata="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" fillcolor="white [3201]" strokecolor="#70ad47 [3209]" strokeweight="1pt">
+              <v:roundrect w14:anchorId="787E87DA" id="Rectangle: Rounded Corners 12" o:spid="_x0000_s1034" style="position:absolute;left:0;text-align:left;margin-left:169.7pt;margin-top:15.4pt;width:78.3pt;height:28.85pt;z-index:251675648;visibility:visible;mso-wrap-style:square;mso-width-percent:0;mso-height-percent:0;mso-wrap-distance-left:9pt;mso-wrap-distance-top:0;mso-wrap-distance-right:9pt;mso-wrap-distance-bottom:0;mso-position-horizontal:absolute;mso-position-horizontal-relative:text;mso-position-vertical:absolute;mso-position-vertical-relative:text;mso-width-percent:0;mso-height-percent:0;mso-width-relative:margin;mso-height-relative:margin;v-text-anchor:middle" arcsize="10923f" o:gfxdata="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" fillcolor="white [3201]" strokecolor="#70ad47 [3209]" strokeweight="1pt">
                 <v:stroke joinstyle="miter"/>
                 <v:textbox>
                   <w:txbxContent>
@@ -4601,6 +4631,7 @@
     </w:p>
     <w:p>
       <w:pPr>
+        <w:jc w:val="both"/>
         <w:rPr>
           <w:sz w:val="24"/>
           <w:szCs w:val="24"/>
@@ -4609,6 +4640,7 @@
     </w:p>
     <w:p>
       <w:pPr>
+        <w:jc w:val="both"/>
         <w:rPr>
           <w:sz w:val="24"/>
           <w:szCs w:val="24"/>
@@ -4617,6 +4649,7 @@
     </w:p>
     <w:p>
       <w:pPr>
+        <w:jc w:val="both"/>
         <w:rPr>
           <w:sz w:val="24"/>
           <w:szCs w:val="24"/>
@@ -4626,6 +4659,7 @@
     <w:p>
       <w:pPr>
         <w:pStyle w:val="Heading1"/>
+        <w:jc w:val="both"/>
         <w:rPr>
           <w:b/>
           <w:sz w:val="24"/>
@@ -4658,6 +4692,7 @@
           <w:ilvl w:val="0"/>
           <w:numId w:val="9"/>
         </w:numPr>
+        <w:jc w:val="both"/>
         <w:rPr>
           <w:sz w:val="24"/>
           <w:szCs w:val="24"/>
@@ -4687,6 +4722,7 @@
           <w:ilvl w:val="0"/>
           <w:numId w:val="9"/>
         </w:numPr>
+        <w:jc w:val="both"/>
         <w:rPr>
           <w:sz w:val="24"/>
           <w:szCs w:val="24"/>
@@ -4765,6 +4801,7 @@
           <w:ilvl w:val="0"/>
           <w:numId w:val="9"/>
         </w:numPr>
+        <w:jc w:val="both"/>
         <w:rPr>
           <w:sz w:val="24"/>
           <w:szCs w:val="24"/>
@@ -4794,6 +4831,7 @@
           <w:ilvl w:val="0"/>
           <w:numId w:val="9"/>
         </w:numPr>
+        <w:jc w:val="both"/>
         <w:rPr>
           <w:sz w:val="24"/>
           <w:szCs w:val="24"/>
@@ -4872,6 +4910,7 @@
           <w:ilvl w:val="0"/>
           <w:numId w:val="9"/>
         </w:numPr>
+        <w:jc w:val="both"/>
         <w:rPr>
           <w:sz w:val="24"/>
           <w:szCs w:val="24"/>
@@ -4911,6 +4950,7 @@
     <w:p>
       <w:pPr>
         <w:ind w:left="720"/>
+        <w:jc w:val="both"/>
         <w:rPr>
           <w:sz w:val="24"/>
           <w:szCs w:val="24"/>
@@ -4924,6 +4964,7 @@
           <w:ilvl w:val="0"/>
           <w:numId w:val="13"/>
         </w:numPr>
+        <w:jc w:val="both"/>
         <w:rPr>
           <w:b/>
           <w:sz w:val="24"/>
@@ -4943,6 +4984,7 @@
     </w:p>
     <w:p>
       <w:pPr>
+        <w:jc w:val="both"/>
         <w:rPr>
           <w:sz w:val="24"/>
           <w:szCs w:val="24"/>
@@ -4952,6 +4994,7 @@
     <w:p>
       <w:pPr>
         <w:ind w:left="720"/>
+        <w:jc w:val="both"/>
         <w:rPr>
           <w:sz w:val="24"/>
           <w:szCs w:val="24"/>
@@ -4987,6 +5030,7 @@
           <w:numId w:val="4"/>
         </w:numPr>
         <w:ind w:left="1080"/>
+        <w:jc w:val="both"/>
         <w:rPr>
           <w:sz w:val="24"/>
           <w:szCs w:val="24"/>
@@ -5031,6 +5075,7 @@
           <w:numId w:val="4"/>
         </w:numPr>
         <w:ind w:left="1080"/>
+        <w:jc w:val="both"/>
         <w:rPr>
           <w:sz w:val="24"/>
           <w:szCs w:val="24"/>
@@ -5120,6 +5165,7 @@
       <w:pPr>
         <w:pStyle w:val="ListParagraph"/>
         <w:ind w:left="1080"/>
+        <w:jc w:val="both"/>
         <w:rPr>
           <w:sz w:val="24"/>
           <w:szCs w:val="24"/>
@@ -5133,6 +5179,7 @@
           <w:ilvl w:val="0"/>
           <w:numId w:val="13"/>
         </w:numPr>
+        <w:jc w:val="both"/>
         <w:rPr>
           <w:b/>
           <w:sz w:val="24"/>
@@ -5145,25 +5192,7 @@
           <w:sz w:val="24"/>
           <w:szCs w:val="24"/>
         </w:rPr>
-        <w:t xml:space="preserve">State </w:t>
-      </w:r>
-      <w:proofErr w:type="gramStart"/>
-      <w:r>
-        <w:rPr>
-          <w:b/>
-          <w:sz w:val="24"/>
-          <w:szCs w:val="24"/>
-        </w:rPr>
-        <w:t>management:-</w:t>
-      </w:r>
-      <w:proofErr w:type="gramEnd"/>
-      <w:r>
-        <w:rPr>
-          <w:b/>
-          <w:sz w:val="24"/>
-          <w:szCs w:val="24"/>
-        </w:rPr>
-        <w:t xml:space="preserve"> </w:t>
+        <w:t xml:space="preserve">State management:- </w:t>
       </w:r>
       <w:proofErr w:type="spellStart"/>
       <w:r>
@@ -5184,6 +5213,15 @@
           <w:szCs w:val="24"/>
         </w:rPr>
         <w:t xml:space="preserve"> for state management</w:t>
+      </w:r>
+      <w:r>
+        <w:rPr>
+          <w:rFonts w:asciiTheme="minorHAnsi" w:eastAsiaTheme="minorHAnsi" w:hAnsiTheme="minorHAnsi" w:cstheme="minorBidi"/>
+          <w:color w:val="auto"/>
+          <w:sz w:val="24"/>
+          <w:szCs w:val="24"/>
+        </w:rPr>
+        <w:t xml:space="preserve"> </w:t>
       </w:r>
       <w:r>
         <w:rPr>
@@ -5201,6 +5239,7 @@
           <w:ilvl w:val="0"/>
           <w:numId w:val="13"/>
         </w:numPr>
+        <w:jc w:val="both"/>
         <w:rPr>
           <w:sz w:val="24"/>
           <w:szCs w:val="24"/>
@@ -5218,6 +5257,7 @@
     <w:p>
       <w:pPr>
         <w:ind w:left="360"/>
+        <w:jc w:val="both"/>
         <w:rPr>
           <w:sz w:val="24"/>
           <w:szCs w:val="24"/>
@@ -5235,60 +5275,7 @@
           <w:sz w:val="24"/>
           <w:szCs w:val="24"/>
         </w:rPr>
-        <w:t>image</w:t>
-      </w:r>
-      <w:r>
-        <w:rPr>
-          <w:sz w:val="24"/>
-          <w:szCs w:val="24"/>
-        </w:rPr>
-        <w:t xml:space="preserve"> and </w:t>
-      </w:r>
-      <w:r>
-        <w:rPr>
-          <w:sz w:val="24"/>
-          <w:szCs w:val="24"/>
-        </w:rPr>
-        <w:t xml:space="preserve">user </w:t>
-      </w:r>
-      <w:proofErr w:type="spellStart"/>
-      <w:r>
-        <w:rPr>
-          <w:sz w:val="24"/>
-          <w:szCs w:val="24"/>
-        </w:rPr>
-        <w:t>signIn</w:t>
-      </w:r>
-      <w:proofErr w:type="spellEnd"/>
-      <w:r>
-        <w:rPr>
-          <w:sz w:val="24"/>
-          <w:szCs w:val="24"/>
-        </w:rPr>
-        <w:t>/</w:t>
-      </w:r>
-      <w:r>
-        <w:rPr>
-          <w:sz w:val="24"/>
-          <w:szCs w:val="24"/>
-        </w:rPr>
-        <w:t xml:space="preserve"> </w:t>
-      </w:r>
-      <w:proofErr w:type="spellStart"/>
-      <w:r>
-        <w:rPr>
-          <w:sz w:val="24"/>
-          <w:szCs w:val="24"/>
-        </w:rPr>
-        <w:t>signUp</w:t>
-      </w:r>
-      <w:proofErr w:type="spellEnd"/>
-      <w:r>
-        <w:rPr>
-          <w:sz w:val="24"/>
-          <w:szCs w:val="24"/>
-        </w:rPr>
-        <w:t xml:space="preserve"> and add/edit form</w:t>
+        <w:t>form</w:t>
       </w:r>
       <w:r>
         <w:rPr>
@@ -5301,6 +5288,7 @@
     <w:p>
       <w:pPr>
         <w:ind w:left="360"/>
+        <w:jc w:val="both"/>
         <w:rPr>
           <w:b/>
           <w:bCs/>
@@ -5321,6 +5309,7 @@
     <w:p>
       <w:pPr>
         <w:ind w:firstLine="720"/>
+        <w:jc w:val="both"/>
         <w:rPr>
           <w:sz w:val="24"/>
           <w:szCs w:val="24"/>
@@ -5337,6 +5326,7 @@
     <w:p>
       <w:pPr>
         <w:ind w:left="720"/>
+        <w:jc w:val="both"/>
         <w:rPr>
           <w:sz w:val="24"/>
           <w:szCs w:val="24"/>
@@ -5357,6 +5347,7 @@
           <w:ilvl w:val="0"/>
           <w:numId w:val="13"/>
         </w:numPr>
+        <w:jc w:val="both"/>
         <w:rPr>
           <w:b/>
           <w:sz w:val="24"/>
@@ -5376,6 +5367,7 @@
     </w:p>
     <w:p>
       <w:pPr>
+        <w:jc w:val="both"/>
         <w:rPr>
           <w:sz w:val="24"/>
           <w:szCs w:val="24"/>
@@ -5385,6 +5377,7 @@
     <w:p>
       <w:pPr>
         <w:ind w:firstLine="360"/>
+        <w:jc w:val="both"/>
         <w:rPr>
           <w:sz w:val="24"/>
           <w:szCs w:val="24"/>
@@ -5408,6 +5401,7 @@
     <w:p>
       <w:pPr>
         <w:ind w:firstLine="360"/>
+        <w:jc w:val="both"/>
         <w:rPr>
           <w:sz w:val="24"/>
           <w:szCs w:val="24"/>
@@ -5447,6 +5441,7 @@
     <w:p>
       <w:pPr>
         <w:ind w:firstLine="360"/>
+        <w:jc w:val="both"/>
         <w:rPr>
           <w:sz w:val="24"/>
           <w:szCs w:val="24"/>
@@ -5478,6 +5473,7 @@
     </w:p>
     <w:p>
       <w:pPr>
+        <w:jc w:val="both"/>
         <w:rPr>
           <w:sz w:val="24"/>
           <w:szCs w:val="24"/>
@@ -5491,6 +5487,7 @@
           <w:ilvl w:val="0"/>
           <w:numId w:val="13"/>
         </w:numPr>
+        <w:jc w:val="both"/>
         <w:rPr>
           <w:b/>
           <w:sz w:val="24"/>
@@ -5510,6 +5507,7 @@
     </w:p>
     <w:p>
       <w:pPr>
+        <w:jc w:val="both"/>
         <w:rPr>
           <w:sz w:val="24"/>
           <w:szCs w:val="24"/>
@@ -5518,6 +5516,7 @@
     </w:p>
     <w:p>
       <w:pPr>
+        <w:jc w:val="both"/>
         <w:rPr>
           <w:sz w:val="24"/>
           <w:szCs w:val="24"/>
@@ -5533,6 +5532,7 @@
     </w:p>
     <w:p>
       <w:pPr>
+        <w:jc w:val="both"/>
         <w:rPr>
           <w:sz w:val="24"/>
           <w:szCs w:val="24"/>
@@ -5548,17 +5548,7 @@
     </w:p>
     <w:p>
       <w:pPr>
-        <w:pStyle w:val="ListParagraph"/>
-        <w:ind w:left="1080"/>
-        <w:rPr>
-          <w:sz w:val="24"/>
-          <w:szCs w:val="24"/>
-        </w:rPr>
-      </w:pPr>
-    </w:p>
-    <w:p>
-      <w:pPr>
-        <w:pStyle w:val="ListParagraph"/>
+        <w:jc w:val="both"/>
         <w:rPr>
           <w:sz w:val="24"/>
           <w:szCs w:val="24"/>
@@ -5573,6 +5563,7 @@
           <w:numId w:val="13"/>
         </w:numPr>
         <w:spacing w:after="0" w:line="240" w:lineRule="auto"/>
+        <w:jc w:val="both"/>
         <w:rPr>
           <w:sz w:val="24"/>
           <w:szCs w:val="24"/>
@@ -5603,6 +5594,7 @@
           <w:ilvl w:val="0"/>
           <w:numId w:val="13"/>
         </w:numPr>
+        <w:jc w:val="both"/>
         <w:rPr>
           <w:b/>
           <w:sz w:val="24"/>
@@ -5615,22 +5607,13 @@
           <w:sz w:val="24"/>
           <w:szCs w:val="24"/>
         </w:rPr>
-        <w:t xml:space="preserve">Jest </w:t>
-      </w:r>
-      <w:proofErr w:type="gramStart"/>
-      <w:r>
-        <w:rPr>
-          <w:b/>
-          <w:sz w:val="24"/>
-          <w:szCs w:val="24"/>
-        </w:rPr>
-        <w:t>Testing:-</w:t>
-      </w:r>
-      <w:proofErr w:type="gramEnd"/>
+        <w:t>Jest Testing:-</w:t>
+      </w:r>
     </w:p>
     <w:p>
       <w:pPr>
         <w:ind w:firstLine="360"/>
+        <w:jc w:val="both"/>
         <w:rPr>
           <w:sz w:val="24"/>
           <w:szCs w:val="24"/>
@@ -5647,6 +5630,7 @@
     <w:p>
       <w:pPr>
         <w:ind w:firstLine="360"/>
+        <w:jc w:val="both"/>
         <w:rPr>
           <w:sz w:val="24"/>
           <w:szCs w:val="24"/>
@@ -5668,27 +5652,19 @@
           <w:numId w:val="12"/>
         </w:numPr>
         <w:spacing w:line="256" w:lineRule="auto"/>
+        <w:jc w:val="both"/>
         <w:rPr>
           <w:sz w:val="24"/>
           <w:szCs w:val="24"/>
         </w:rPr>
       </w:pPr>
       <w:proofErr w:type="spellStart"/>
-      <w:proofErr w:type="gramStart"/>
-      <w:r>
-        <w:rPr>
-          <w:sz w:val="24"/>
-          <w:szCs w:val="24"/>
-        </w:rPr>
-        <w:t>images.service</w:t>
-      </w:r>
-      <w:proofErr w:type="gramEnd"/>
-      <w:r>
-        <w:rPr>
-          <w:sz w:val="24"/>
-          <w:szCs w:val="24"/>
-        </w:rPr>
-        <w:t>.ts</w:t>
+      <w:r>
+        <w:rPr>
+          <w:sz w:val="24"/>
+          <w:szCs w:val="24"/>
+        </w:rPr>
+        <w:t>images.service.ts</w:t>
       </w:r>
       <w:proofErr w:type="spellEnd"/>
       <w:r>
@@ -5723,6 +5699,7 @@
           <w:numId w:val="12"/>
         </w:numPr>
         <w:spacing w:line="256" w:lineRule="auto"/>
+        <w:jc w:val="both"/>
         <w:rPr>
           <w:sz w:val="24"/>
           <w:szCs w:val="24"/>
@@ -5742,24 +5719,15 @@
           <w:sz w:val="24"/>
           <w:szCs w:val="24"/>
         </w:rPr>
-        <w:t xml:space="preserve">      -         Test cases are written in </w:t>
+        <w:t xml:space="preserve">      - Test cases are written in </w:t>
       </w:r>
       <w:proofErr w:type="spellStart"/>
-      <w:proofErr w:type="gramStart"/>
-      <w:r>
-        <w:rPr>
-          <w:sz w:val="24"/>
-          <w:szCs w:val="24"/>
-        </w:rPr>
-        <w:t>auth.service</w:t>
-      </w:r>
-      <w:proofErr w:type="gramEnd"/>
-      <w:r>
-        <w:rPr>
-          <w:sz w:val="24"/>
-          <w:szCs w:val="24"/>
-        </w:rPr>
-        <w:t>.spec.ts</w:t>
+      <w:r>
+        <w:rPr>
+          <w:sz w:val="24"/>
+          <w:szCs w:val="24"/>
+        </w:rPr>
+        <w:t>auth.service.spec.ts</w:t>
       </w:r>
       <w:proofErr w:type="spellEnd"/>
       <w:r>
@@ -5778,6 +5746,7 @@
           <w:numId w:val="12"/>
         </w:numPr>
         <w:spacing w:line="256" w:lineRule="auto"/>
+        <w:jc w:val="both"/>
         <w:rPr>
           <w:sz w:val="24"/>
           <w:szCs w:val="24"/>
@@ -5797,7 +5766,21 @@
           <w:sz w:val="24"/>
           <w:szCs w:val="24"/>
         </w:rPr>
-        <w:t xml:space="preserve"> - </w:t>
+        <w:t xml:space="preserve"> </w:t>
+      </w:r>
+      <w:r>
+        <w:rPr>
+          <w:sz w:val="24"/>
+          <w:szCs w:val="24"/>
+        </w:rPr>
+        <w:t xml:space="preserve">            </w:t>
+      </w:r>
+      <w:r>
+        <w:rPr>
+          <w:sz w:val="24"/>
+          <w:szCs w:val="24"/>
+        </w:rPr>
+        <w:t xml:space="preserve">- </w:t>
       </w:r>
       <w:r>
         <w:rPr>
@@ -5807,7 +5790,6 @@
         <w:t xml:space="preserve">Test cases are written in </w:t>
       </w:r>
       <w:proofErr w:type="spellStart"/>
-      <w:proofErr w:type="gramStart"/>
       <w:r>
         <w:rPr>
           <w:sz w:val="24"/>
@@ -5815,7 +5797,6 @@
         </w:rPr>
         <w:t>images.reducer</w:t>
       </w:r>
-      <w:proofErr w:type="gramEnd"/>
       <w:r>
         <w:rPr>
           <w:sz w:val="24"/>
@@ -5847,20 +5828,18 @@
         <w:t>auth.reducer.spec.ts</w:t>
       </w:r>
       <w:proofErr w:type="spellEnd"/>
-      <w:r>
-        <w:rPr>
-          <w:sz w:val="24"/>
-          <w:szCs w:val="24"/>
-        </w:rPr>
-        <w:t xml:space="preserve"> </w:t>
-      </w:r>
-      <w:r>
-        <w:rPr>
-          <w:sz w:val="24"/>
-          <w:szCs w:val="24"/>
-        </w:rPr>
-        <w:t xml:space="preserve">for </w:t>
-      </w:r>
+    </w:p>
+    <w:p>
+      <w:pPr>
+        <w:pStyle w:val="ListParagraph"/>
+        <w:spacing w:line="256" w:lineRule="auto"/>
+        <w:ind w:left="630"/>
+        <w:jc w:val="both"/>
+        <w:rPr>
+          <w:sz w:val="24"/>
+          <w:szCs w:val="24"/>
+        </w:rPr>
+      </w:pPr>
     </w:p>
     <w:p>
       <w:pPr>
@@ -5869,6 +5848,7 @@
           <w:ilvl w:val="0"/>
           <w:numId w:val="13"/>
         </w:numPr>
+        <w:jc w:val="both"/>
         <w:rPr>
           <w:b/>
           <w:sz w:val="24"/>
@@ -5885,16 +5865,20 @@
       </w:r>
     </w:p>
     <w:p>
-      <w:r>
-        <w:t xml:space="preserve">          </w:t>
-      </w:r>
+      <w:pPr>
+        <w:jc w:val="both"/>
+      </w:pPr>
       <w:proofErr w:type="spellStart"/>
       <w:r>
         <w:t>StoryBook</w:t>
       </w:r>
       <w:proofErr w:type="spellEnd"/>
     </w:p>
-    <w:p/>
+    <w:p>
+      <w:pPr>
+        <w:jc w:val="both"/>
+      </w:pPr>
+    </w:p>
     <w:p>
       <w:pPr>
         <w:pStyle w:val="ListParagraph"/>
@@ -5902,11 +5886,13 @@
           <w:ilvl w:val="0"/>
           <w:numId w:val="13"/>
         </w:numPr>
-        <w:rPr>
-          <w:sz w:val="24"/>
-          <w:szCs w:val="24"/>
-        </w:rPr>
-      </w:pPr>
+        <w:jc w:val="both"/>
+        <w:rPr>
+          <w:sz w:val="24"/>
+          <w:szCs w:val="24"/>
+        </w:rPr>
+      </w:pPr>
+      <w:proofErr w:type="spellStart"/>
       <w:r>
         <w:rPr>
           <w:rFonts w:asciiTheme="majorHAnsi" w:eastAsiaTheme="majorEastAsia" w:hAnsiTheme="majorHAnsi" w:cstheme="majorBidi"/>
@@ -5915,17 +5901,6 @@
           <w:sz w:val="24"/>
           <w:szCs w:val="24"/>
         </w:rPr>
-        <w:t xml:space="preserve">  </w:t>
-      </w:r>
-      <w:proofErr w:type="spellStart"/>
-      <w:r>
-        <w:rPr>
-          <w:rFonts w:asciiTheme="majorHAnsi" w:eastAsiaTheme="majorEastAsia" w:hAnsiTheme="majorHAnsi" w:cstheme="majorBidi"/>
-          <w:b/>
-          <w:color w:val="2F5496" w:themeColor="accent1" w:themeShade="BF"/>
-          <w:sz w:val="24"/>
-          <w:szCs w:val="24"/>
-        </w:rPr>
         <w:t>SetUp</w:t>
       </w:r>
       <w:proofErr w:type="spellEnd"/>
@@ -5933,13 +5908,12 @@
     <w:p>
       <w:pPr>
         <w:pStyle w:val="ListParagraph"/>
-        <w:rPr>
-          <w:sz w:val="24"/>
-          <w:szCs w:val="24"/>
-        </w:rPr>
-      </w:pPr>
-      <w:bookmarkStart w:id="15" w:name="_GoBack"/>
-      <w:bookmarkEnd w:id="15"/>
+        <w:jc w:val="both"/>
+        <w:rPr>
+          <w:sz w:val="24"/>
+          <w:szCs w:val="24"/>
+        </w:rPr>
+      </w:pPr>
     </w:p>
     <w:p>
       <w:pPr>
@@ -5948,6 +5922,7 @@
           <w:ilvl w:val="0"/>
           <w:numId w:val="6"/>
         </w:numPr>
+        <w:jc w:val="both"/>
         <w:rPr>
           <w:sz w:val="24"/>
           <w:szCs w:val="24"/>
@@ -5968,6 +5943,7 @@
           <w:ilvl w:val="0"/>
           <w:numId w:val="6"/>
         </w:numPr>
+        <w:jc w:val="both"/>
         <w:rPr>
           <w:sz w:val="24"/>
           <w:szCs w:val="24"/>
@@ -6004,6 +5980,7 @@
           <w:ilvl w:val="0"/>
           <w:numId w:val="6"/>
         </w:numPr>
+        <w:jc w:val="both"/>
         <w:rPr>
           <w:sz w:val="24"/>
           <w:szCs w:val="24"/>
@@ -6041,6 +6018,7 @@
           <w:ilvl w:val="0"/>
           <w:numId w:val="6"/>
         </w:numPr>
+        <w:jc w:val="both"/>
         <w:rPr>
           <w:sz w:val="24"/>
           <w:szCs w:val="24"/>
@@ -6077,6 +6055,7 @@
           <w:ilvl w:val="0"/>
           <w:numId w:val="6"/>
         </w:numPr>
+        <w:jc w:val="both"/>
         <w:rPr>
           <w:sz w:val="24"/>
           <w:szCs w:val="24"/>
@@ -6097,6 +6076,7 @@
           <w:ilvl w:val="0"/>
           <w:numId w:val="6"/>
         </w:numPr>
+        <w:jc w:val="both"/>
         <w:rPr>
           <w:sz w:val="24"/>
           <w:szCs w:val="24"/>
@@ -6192,9 +6172,11 @@
     </w:p>
     <w:p>
       <w:pPr>
-        <w:pStyle w:val="ListParagraph"/>
-        <w:ind w:left="360"/>
-        <w:rPr>
+        <w:jc w:val="both"/>
+        <w:rPr>
+          <w:rFonts w:asciiTheme="majorHAnsi" w:eastAsiaTheme="majorEastAsia" w:hAnsiTheme="majorHAnsi" w:cstheme="majorBidi"/>
+          <w:b/>
+          <w:color w:val="2F5496" w:themeColor="accent1" w:themeShade="BF"/>
           <w:sz w:val="24"/>
           <w:szCs w:val="24"/>
         </w:rPr>
@@ -6202,15 +6184,90 @@
     </w:p>
     <w:p>
       <w:pPr>
-        <w:rPr>
-          <w:sz w:val="24"/>
-          <w:szCs w:val="24"/>
-        </w:rPr>
-      </w:pPr>
+        <w:ind w:left="360"/>
+        <w:jc w:val="both"/>
+        <w:rPr>
+          <w:rFonts w:asciiTheme="majorHAnsi" w:eastAsiaTheme="majorEastAsia" w:hAnsiTheme="majorHAnsi" w:cstheme="majorBidi"/>
+          <w:b/>
+          <w:color w:val="2F5496" w:themeColor="accent1" w:themeShade="BF"/>
+          <w:sz w:val="24"/>
+          <w:szCs w:val="24"/>
+        </w:rPr>
+      </w:pPr>
+      <w:bookmarkStart w:id="15" w:name="_GoBack"/>
+      <w:bookmarkEnd w:id="15"/>
+      <w:r>
+        <w:rPr>
+          <w:rFonts w:asciiTheme="majorHAnsi" w:eastAsiaTheme="majorEastAsia" w:hAnsiTheme="majorHAnsi" w:cstheme="majorBidi"/>
+          <w:b/>
+          <w:color w:val="2F5496" w:themeColor="accent1" w:themeShade="BF"/>
+          <w:sz w:val="24"/>
+          <w:szCs w:val="24"/>
+        </w:rPr>
+        <w:t>Performance Scope</w:t>
+      </w:r>
+    </w:p>
+    <w:p>
+      <w:pPr>
+        <w:jc w:val="both"/>
+        <w:rPr>
+          <w:sz w:val="24"/>
+          <w:szCs w:val="24"/>
+        </w:rPr>
+      </w:pPr>
+    </w:p>
+    <w:p>
+      <w:pPr>
+        <w:jc w:val="both"/>
+        <w:rPr>
+          <w:sz w:val="24"/>
+          <w:szCs w:val="24"/>
+        </w:rPr>
+      </w:pPr>
+      <w:r>
+        <w:rPr>
+          <w:noProof/>
+        </w:rPr>
+        <w:drawing>
+          <wp:inline distT="0" distB="0" distL="0" distR="0" wp14:anchorId="10A46C62" wp14:editId="0EDEAD8B">
+            <wp:extent cx="9515475" cy="2552700"/>
+            <wp:effectExtent l="0" t="0" r="9525" b="0"/>
+            <wp:docPr id="1" name="Picture 1"/>
+            <wp:cNvGraphicFramePr>
+              <a:graphicFrameLocks xmlns:a="http://schemas.openxmlformats.org/drawingml/2006/main" noChangeAspect="1"/>
+            </wp:cNvGraphicFramePr>
+            <a:graphic xmlns:a="http://schemas.openxmlformats.org/drawingml/2006/main">
+              <a:graphicData uri="http://schemas.openxmlformats.org/drawingml/2006/picture">
+                <pic:pic xmlns:pic="http://schemas.openxmlformats.org/drawingml/2006/picture">
+                  <pic:nvPicPr>
+                    <pic:cNvPr id="1" name=""/>
+                    <pic:cNvPicPr/>
+                  </pic:nvPicPr>
+                  <pic:blipFill>
+                    <a:blip r:embed="rId8"/>
+                    <a:stretch>
+                      <a:fillRect/>
+                    </a:stretch>
+                  </pic:blipFill>
+                  <pic:spPr>
+                    <a:xfrm>
+                      <a:off x="0" y="0"/>
+                      <a:ext cx="9515475" cy="2552700"/>
+                    </a:xfrm>
+                    <a:prstGeom prst="rect">
+                      <a:avLst/>
+                    </a:prstGeom>
+                  </pic:spPr>
+                </pic:pic>
+              </a:graphicData>
+            </a:graphic>
+          </wp:inline>
+        </w:drawing>
+      </w:r>
     </w:p>
     <w:sectPr>
-      <w:headerReference w:type="default" r:id="rId8"/>
-      <w:footerReference w:type="default" r:id="rId9"/>
+      <w:headerReference w:type="default" r:id="rId9"/>
+      <w:footerReference w:type="default" r:id="rId10"/>
       <w:pgSz w:w="12240" w:h="15840"/>
       <w:pgMar w:top="1440" w:right="1440" w:bottom="1440" w:left="1530" w:header="720" w:footer="720" w:gutter="0"/>
       <w:cols w:space="720"/>

</xml_diff>